<commit_message>
JUL 7 DAILY COMMIT
</commit_message>
<xml_diff>
--- a/Reports/Communities to Clean Data Source Comparison.docx
+++ b/Reports/Communities to Clean Data Source Comparison.docx
@@ -360,7 +360,15 @@
           <w:sz w:val="18"/>
           <w:szCs w:val="18"/>
         </w:rPr>
-        <w:t xml:space="preserve"> of sites containing data for a certain point. Attribute count is the number of data points requested. Year count is how many years of data were requested. Data intervals per year is how many points of data are being requested every year.</w:t>
+        <w:t xml:space="preserve"> of sites containing data for a certain point. Attribute count is the number of data points requested. Year </w:t>
+      </w:r>
+      <w:r>
+        <w:rPr>
+          <w:rStyle w:val="Emphasis"/>
+          <w:sz w:val="18"/>
+          <w:szCs w:val="18"/>
+        </w:rPr>
+        <w:t>count is how many years of data were requested. Data intervals per year is how many points of data are being requested every year.</w:t>
       </w:r>
     </w:p>
     <w:p>
@@ -372,7 +380,155 @@
     <w:p>
       <w:pPr>
         <w:pStyle w:val="Heading2"/>
-      </w:pPr>
+        <w:rPr>
+          <w:rStyle w:val="Emphasis"/>
+          <w:i/>
+          <w:iCs w:val="0"/>
+        </w:rPr>
+      </w:pPr>
+      <w:r>
+        <w:rPr>
+          <w:rStyle w:val="Emphasis"/>
+          <w:i/>
+          <w:iCs w:val="0"/>
+        </w:rPr>
+        <w:t>Open Weather</w:t>
+      </w:r>
+    </w:p>
+    <w:p>
+      <w:pPr>
+        <w:rPr>
+          <w:rStyle w:val="Emphasis"/>
+          <w:i w:val="0"/>
+          <w:iCs w:val="0"/>
+        </w:rPr>
+      </w:pPr>
+      <w:r>
+        <w:rPr>
+          <w:rStyle w:val="Emphasis"/>
+          <w:i w:val="0"/>
+          <w:iCs w:val="0"/>
+        </w:rPr>
+        <w:tab/>
+        <w:t>Open Weather is an Open-Source alternative to Weather Underground, both platforms focus on the collection of data from Personal Weather Stations (PWS) and meteorological extrapolation methods to provide accurate localized weather data.</w:t>
+      </w:r>
+    </w:p>
+    <w:p>
+      <w:pPr>
+        <w:rPr>
+          <w:rStyle w:val="Emphasis"/>
+          <w:i w:val="0"/>
+          <w:iCs w:val="0"/>
+        </w:rPr>
+      </w:pPr>
+      <w:r>
+        <w:rPr>
+          <w:rStyle w:val="Emphasis"/>
+          <w:i w:val="0"/>
+          <w:iCs w:val="0"/>
+        </w:rPr>
+        <w:tab/>
+        <w:t>There are notable benefits to this type of data. Primarily, the temporal resolution goes down to a minute, so it is the only service that can provide near real-time data. It also has 40+ years of historical data thanks to its extrapolation models. On top of this the spatial resolution is exact.</w:t>
+      </w:r>
+    </w:p>
+    <w:p>
+      <w:pPr>
+        <w:rPr>
+          <w:rStyle w:val="Emphasis"/>
+          <w:i w:val="0"/>
+          <w:iCs w:val="0"/>
+        </w:rPr>
+      </w:pPr>
+      <w:r>
+        <w:rPr>
+          <w:rStyle w:val="Emphasis"/>
+          <w:i w:val="0"/>
+          <w:iCs w:val="0"/>
+        </w:rPr>
+        <w:tab/>
+        <w:t>However, these benefits come with some significant downfalls. First, this falls into the same category as NASA POWER, since it is heavily relying on extrapolated data. The primary difference is that POWER has the advantage of being designed specifically for these metrics, with corrected wind speed parameters, that Open Weather does not have. This means that vertical interpolation would have to be done after Open Weather’s model has done its work, further distorting the raw data. Open Weather’s main benefit, and reason for inclusion, is the sheer number of data sources. Open Weather has 80,000 personal weather stations that it draws information from, and this can make it an incredibly versatile source.</w:t>
+      </w:r>
+      <w:r>
+        <w:rPr>
+          <w:rStyle w:val="FootnoteReference"/>
+        </w:rPr>
+        <w:footnoteReference w:id="5"/>
+      </w:r>
+      <w:r>
+        <w:rPr>
+          <w:rStyle w:val="Emphasis"/>
+          <w:i w:val="0"/>
+          <w:iCs w:val="0"/>
+        </w:rPr>
+        <w:t xml:space="preserve"> Although there is no geographic information provided about these stations (which side of a house it’s on) it can still provide more reliable information where other sources have less availability.</w:t>
+      </w:r>
+    </w:p>
+    <w:p>
+      <w:pPr>
+        <w:rPr>
+          <w:rStyle w:val="Emphasis"/>
+          <w:i w:val="0"/>
+          <w:iCs w:val="0"/>
+        </w:rPr>
+      </w:pPr>
+      <w:r>
+        <w:rPr>
+          <w:rStyle w:val="Emphasis"/>
+          <w:i w:val="0"/>
+          <w:iCs w:val="0"/>
+        </w:rPr>
+        <w:tab/>
+        <w:t xml:space="preserve">Another important aspect to note is that the API requires a call for each time step. On top of this, a user key has only 1,000 free calls per day. If Open Weather will be included in the platform, it will be essential to discuss how this </w:t>
+      </w:r>
+      <w:r>
+        <w:rPr>
+          <w:rStyle w:val="Emphasis"/>
+          <w:i w:val="0"/>
+          <w:iCs w:val="0"/>
+        </w:rPr>
+        <w:lastRenderedPageBreak/>
+        <w:t>implementation can work best for all stakeholders.</w:t>
+      </w:r>
+    </w:p>
+    <w:p>
+      <w:pPr>
+        <w:rPr>
+          <w:rStyle w:val="Emphasis"/>
+          <w:i w:val="0"/>
+          <w:iCs w:val="0"/>
+        </w:rPr>
+      </w:pPr>
+      <w:r>
+        <w:rPr>
+          <w:rStyle w:val="Emphasis"/>
+          <w:i w:val="0"/>
+          <w:iCs w:val="0"/>
+        </w:rPr>
+        <w:tab/>
+        <w:t>Open Weather is not a perfect source, but it is an essential one, providing information where it may not be available from others, at the cost of some accuracy.</w:t>
+      </w:r>
+    </w:p>
+    <w:p>
+      <w:pPr>
+        <w:pStyle w:val="Heading2"/>
+      </w:pPr>
+      <w:r>
+        <w:t>National Weather Service</w:t>
+      </w:r>
+    </w:p>
+    <w:p>
+      <w:r>
+        <w:tab/>
+        <w:t xml:space="preserve">The National Weather Service (NWS) API provides access to meteorologic data from all NWS stations. When a point is provided, raw data from any of the stations within the area is returned. </w:t>
+      </w:r>
+    </w:p>
+    <w:p>
+      <w:pPr>
+        <w:ind w:firstLine="288"/>
+      </w:pPr>
+      <w:r>
+        <w:t xml:space="preserve">The NWS does not use any extrapolation models, so the spatial resolution is based entirely on the proximity of a station. There is </w:t>
+      </w:r>
     </w:p>
     <w:sectPr>
       <w:type w:val="continuous"/>
@@ -576,6 +732,41 @@
       <w:proofErr w:type="spellEnd"/>
       <w:r>
         <w:t>, Caroline, et al. “The Wind Integration National Dataset (WIND) Toolkit.” Applied Energy, vol. 151, Aug. 2015, pp. 355–66. ScienceDirect, https://doi.org/10.1016/j.apenergy.2015.03.121.</w:t>
+      </w:r>
+    </w:p>
+  </w:footnote>
+  <w:footnote w:id="5">
+    <w:p>
+      <w:pPr>
+        <w:pStyle w:val="Citations"/>
+      </w:pPr>
+      <w:r>
+        <w:rPr>
+          <w:rStyle w:val="FootnoteReference"/>
+        </w:rPr>
+        <w:footnoteRef/>
+      </w:r>
+      <w:r>
+        <w:t xml:space="preserve"> </w:t>
+      </w:r>
+      <w:r>
+        <w:t>“</w:t>
+      </w:r>
+      <w:proofErr w:type="spellStart"/>
+      <w:r>
+        <w:t>Сurrent</w:t>
+      </w:r>
+      <w:proofErr w:type="spellEnd"/>
+      <w:r>
+        <w:t xml:space="preserve"> Weather and Forecast - </w:t>
+      </w:r>
+      <w:proofErr w:type="spellStart"/>
+      <w:r>
+        <w:t>OpenWeatherMap</w:t>
+      </w:r>
+      <w:proofErr w:type="spellEnd"/>
+      <w:r>
+        <w:t>.” OpenWeather, https://openweathermap.org/. Accessed 5 July 2022.</w:t>
       </w:r>
     </w:p>
   </w:footnote>
@@ -1050,6 +1241,7 @@
   <w:style w:type="character" w:default="1" w:styleId="DefaultParagraphFont">
     <w:name w:val="Default Paragraph Font"/>
     <w:uiPriority w:val="1"/>
+    <w:semiHidden/>
     <w:unhideWhenUsed/>
   </w:style>
   <w:style w:type="table" w:default="1" w:styleId="TableNormal">

</xml_diff>

<commit_message>
SULI Report Update 1
</commit_message>
<xml_diff>
--- a/Reports/Communities to Clean Data Source Comparison.docx
+++ b/Reports/Communities to Clean Data Source Comparison.docx
@@ -527,7 +527,84 @@
         <w:ind w:firstLine="288"/>
       </w:pPr>
       <w:r>
-        <w:t xml:space="preserve">The NWS does not use any extrapolation models, so the spatial resolution is based entirely on the proximity of a station. There is </w:t>
+        <w:t>The NWS does not use any extrapolation models, so the spatial resolution is based entirely on the proximity of a station. The</w:t>
+      </w:r>
+      <w:r>
+        <w:t xml:space="preserve"> use of empirical station data also means that there is some variance in data availability. The temporal resolution seems to vary from station to station, with all of them at least being less than an hour. One of the major downfalls of this data source is that the only data publicly available is very close to the current date. This makes it incredibly hard to compare to the other data sources, but possibly makes it more valuable for getting a better understanding of current data than sources like Alaska Energy Authority and Wind Toolkit whose data is near 10 years old at this point.</w:t>
+      </w:r>
+    </w:p>
+    <w:p>
+      <w:pPr>
+        <w:ind w:firstLine="288"/>
+      </w:pPr>
+      <w:r>
+        <w:t>The fact that there is only about a month of data available at any time is a severe downfall</w:t>
+      </w:r>
+      <w:r>
+        <w:t xml:space="preserve"> and the lack of any vertical interpolation model means that it must be done manually, but having up-to-date information is still incredibly important. This data could also possibly be archived to create an accurate and modern long-term data source that isn’t available elsewhere. </w:t>
+      </w:r>
+      <w:r>
+        <w:t>Overall,</w:t>
+      </w:r>
+      <w:r>
+        <w:t xml:space="preserve"> despite its shortcomings this is a data source worth including.</w:t>
+      </w:r>
+    </w:p>
+    <w:p>
+      <w:pPr>
+        <w:pStyle w:val="Heading2"/>
+      </w:pPr>
+      <w:r>
+        <w:t>Alaska Energy Authority</w:t>
+      </w:r>
+    </w:p>
+    <w:p>
+      <w:r>
+        <w:tab/>
+        <w:t xml:space="preserve">Perhaps the most limited in scope, this data source still offers incredibly potent information by focusing on an incredibly valuable area in renewable energy that has a serious lack of data availability </w:t>
+      </w:r>
+      <w:r>
+        <w:t>in other sources. Wind Toolkit is a very helpful tool for the mainland US but has lots of missing information in Alaska. The Alaska Energy Authority has no established API, but one was developed to enable easier data access for this project.</w:t>
+      </w:r>
+    </w:p>
+    <w:p>
+      <w:r>
+        <w:tab/>
+        <w:t xml:space="preserve">This information is again a station-based data source which means that the spatial resolution is </w:t>
+      </w:r>
+      <w:r>
+        <w:t xml:space="preserve">exact, but reliant on where stations are located. One of the most significant downfalls, however, is its temporal resolution. At best, (when analyzing raw data) data is recorded hourly. Most of the data presented is more summary based and even less precise than that. On top of this, </w:t>
+      </w:r>
+      <w:proofErr w:type="gramStart"/>
+      <w:r>
+        <w:t>all of</w:t>
+      </w:r>
+      <w:proofErr w:type="gramEnd"/>
+      <w:r>
+        <w:t xml:space="preserve"> the data available ranges from the 1970s to the early 2000s, there is no modern data available from this source.</w:t>
+      </w:r>
+    </w:p>
+    <w:p>
+      <w:r>
+        <w:tab/>
+        <w:t xml:space="preserve">This makes it slightly less useful for actual data use but provides a potent comparison for the rest of the data sources. The Alaska Energy Authority acts as a keystone for the data </w:t>
+      </w:r>
+      <w:r>
+        <w:t>comparison</w:t>
+      </w:r>
+      <w:r>
+        <w:t xml:space="preserve"> </w:t>
+      </w:r>
+      <w:r>
+        <w:t>in this report as it provides the ability to compare the model-based data sources to an empirical data source in an area that historically has less data availability.</w:t>
+      </w:r>
+    </w:p>
+    <w:p>
+      <w:pPr>
+        <w:pStyle w:val="Heading1"/>
+      </w:pPr>
+      <w:r>
+        <w:t>Methods</w:t>
       </w:r>
     </w:p>
     <w:sectPr>

</xml_diff>